<commit_message>
added temp and tint filters
</commit_message>
<xml_diff>
--- a/CS7GV1 Computer Vision.docx
+++ b/CS7GV1 Computer Vision.docx
@@ -44,6 +44,9 @@
       <w:r>
         <w:t>Exposure Filter</w:t>
       </w:r>
+      <w:r>
+        <w:br/>
+      </w:r>
     </w:p>
     <w:p>
       <w:pPr>
@@ -56,6 +59,9 @@
       <w:r>
         <w:t>Contrast Filter</w:t>
       </w:r>
+      <w:r>
+        <w:br/>
+      </w:r>
     </w:p>
     <w:p>
       <w:pPr>
@@ -68,6 +74,9 @@
       <w:r>
         <w:t>Saturation Filter</w:t>
       </w:r>
+      <w:r>
+        <w:br/>
+      </w:r>
     </w:p>
     <w:p>
       <w:pPr>
@@ -80,6 +89,9 @@
       <w:r>
         <w:t>Temperature Filter</w:t>
       </w:r>
+      <w:r>
+        <w:br/>
+      </w:r>
     </w:p>
     <w:p>
       <w:pPr>
@@ -91,6 +103,9 @@
       </w:pPr>
       <w:r>
         <w:t>Solarization (White Clipping)</w:t>
+      </w:r>
+      <w:r>
+        <w:br/>
       </w:r>
     </w:p>
     <w:p>

</xml_diff>

<commit_message>
converted some code to functions
</commit_message>
<xml_diff>
--- a/CS7GV1 Computer Vision.docx
+++ b/CS7GV1 Computer Vision.docx
@@ -1,6 +1,6 @@
 
 <file path=word/document.xml><?xml version="1.0" encoding="utf-8"?>
-<w:document xmlns:wpc="http://schemas.microsoft.com/office/word/2010/wordprocessingCanvas" xmlns:cx="http://schemas.microsoft.com/office/drawing/2014/chartex" xmlns:cx1="http://schemas.microsoft.com/office/drawing/2015/9/8/chartex" xmlns:cx2="http://schemas.microsoft.com/office/drawing/2015/10/21/chartex" xmlns:cx3="http://schemas.microsoft.com/office/drawing/2016/5/9/chartex" xmlns:cx4="http://schemas.microsoft.com/office/drawing/2016/5/10/chartex" xmlns:cx5="http://schemas.microsoft.com/office/drawing/2016/5/11/chartex" xmlns:cx6="http://schemas.microsoft.com/office/drawing/2016/5/12/chartex" xmlns:cx7="http://schemas.microsoft.com/office/drawing/2016/5/13/chartex" xmlns:cx8="http://schemas.microsoft.com/office/drawing/2016/5/14/chartex" xmlns:mc="http://schemas.openxmlformats.org/markup-compatibility/2006" xmlns:aink="http://schemas.microsoft.com/office/drawing/2016/ink" xmlns:am3d="http://schemas.microsoft.com/office/drawing/2017/model3d" xmlns:o="urn:schemas-microsoft-com:office:office" xmlns:r="http://schemas.openxmlformats.org/officeDocument/2006/relationships" xmlns:m="http://schemas.openxmlformats.org/officeDocument/2006/math" xmlns:v="urn:schemas-microsoft-com:vml" xmlns:wp14="http://schemas.microsoft.com/office/word/2010/wordprocessingDrawing" xmlns:wp="http://schemas.openxmlformats.org/drawingml/2006/wordprocessingDrawing" xmlns:w10="urn:schemas-microsoft-com:office:word" xmlns:w="http://schemas.openxmlformats.org/wordprocessingml/2006/main" xmlns:w14="http://schemas.microsoft.com/office/word/2010/wordml" xmlns:w15="http://schemas.microsoft.com/office/word/2012/wordml" xmlns:w16cex="http://schemas.microsoft.com/office/word/2018/wordml/cex" xmlns:w16cid="http://schemas.microsoft.com/office/word/2016/wordml/cid" xmlns:w16="http://schemas.microsoft.com/office/word/2018/wordml" xmlns:w16sdtdh="http://schemas.microsoft.com/office/word/2020/wordml/sdtdatahash" xmlns:w16se="http://schemas.microsoft.com/office/word/2015/wordml/symex" xmlns:wpg="http://schemas.microsoft.com/office/word/2010/wordprocessingGroup" xmlns:wpi="http://schemas.microsoft.com/office/word/2010/wordprocessingInk" xmlns:wne="http://schemas.microsoft.com/office/word/2006/wordml" xmlns:wps="http://schemas.microsoft.com/office/word/2010/wordprocessingShape" mc:Ignorable="w14 w15 w16se w16cid w16 w16cex w16sdtdh wp14">
+<w:document xmlns:wpc="http://schemas.microsoft.com/office/word/2010/wordprocessingCanvas" xmlns:cx="http://schemas.microsoft.com/office/drawing/2014/chartex" xmlns:cx1="http://schemas.microsoft.com/office/drawing/2015/9/8/chartex" xmlns:mc="http://schemas.openxmlformats.org/markup-compatibility/2006" xmlns:o="urn:schemas-microsoft-com:office:office" xmlns:r="http://schemas.openxmlformats.org/officeDocument/2006/relationships" xmlns:m="http://schemas.openxmlformats.org/officeDocument/2006/math" xmlns:v="urn:schemas-microsoft-com:vml" xmlns:wp14="http://schemas.microsoft.com/office/word/2010/wordprocessingDrawing" xmlns:wp="http://schemas.openxmlformats.org/drawingml/2006/wordprocessingDrawing" xmlns:w10="urn:schemas-microsoft-com:office:word" xmlns:w="http://schemas.openxmlformats.org/wordprocessingml/2006/main" xmlns:w14="http://schemas.microsoft.com/office/word/2010/wordml" xmlns:w15="http://schemas.microsoft.com/office/word/2012/wordml" xmlns:w16se="http://schemas.microsoft.com/office/word/2015/wordml/symex" xmlns:wpg="http://schemas.microsoft.com/office/word/2010/wordprocessingGroup" xmlns:wpi="http://schemas.microsoft.com/office/word/2010/wordprocessingInk" xmlns:wne="http://schemas.microsoft.com/office/word/2006/wordml" xmlns:wps="http://schemas.microsoft.com/office/word/2010/wordprocessingShape" mc:Ignorable="w14 w15 w16se wp14">
   <w:body>
     <w:p>
       <w:pPr>
@@ -23,16 +23,57 @@
         <w:t>Mid-term Project 2022/23</w:t>
       </w:r>
     </w:p>
-    <w:p>
-      <w:pPr>
-        <w:jc w:val="center"/>
-      </w:pPr>
-    </w:p>
-    <w:p>
-      <w:r>
+    <w:p/>
+    <w:p>
+      <w:pPr>
+        <w:rPr>
+          <w:b/>
+        </w:rPr>
+      </w:pPr>
+      <w:r>
+        <w:rPr>
+          <w:b/>
+        </w:rPr>
         <w:t>Part 1: Photo effects</w:t>
       </w:r>
     </w:p>
+    <w:p>
+      <w:r>
+        <w:t>For each of the following photo filters the many of the processing steps are similar, such as splitting the image into its 3 channels (RGB), clipping the values between 0 and 255 and converting them to integers.</w:t>
+      </w:r>
+    </w:p>
+    <w:p>
+      <w:r>
+        <w:t>For each of these tasks I created functions that are called where needed in each filter.</w:t>
+      </w:r>
+    </w:p>
+    <w:p>
+      <w:r>
+        <w:t xml:space="preserve">The split function takes the </w:t>
+      </w:r>
+      <w:proofErr w:type="spellStart"/>
+      <w:r>
+        <w:t>img</w:t>
+      </w:r>
+      <w:proofErr w:type="spellEnd"/>
+      <w:r>
+        <w:t xml:space="preserve"> array as an input and returns three 1D arrays of the R, G and B channels.</w:t>
+      </w:r>
+    </w:p>
+    <w:p>
+      <w:r>
+        <w:t xml:space="preserve">The clipping function takes an array as input and uses the </w:t>
+      </w:r>
+      <w:proofErr w:type="spellStart"/>
+      <w:r>
+        <w:t>numpy</w:t>
+      </w:r>
+      <w:proofErr w:type="spellEnd"/>
+      <w:r>
+        <w:t xml:space="preserve"> clip function to limit the array to values between 0 and 255.</w:t>
+      </w:r>
+    </w:p>
+    <w:p/>
     <w:p>
       <w:pPr>
         <w:pStyle w:val="ListParagraph"/>
@@ -43,6 +84,24 @@
       </w:pPr>
       <w:r>
         <w:t>Exposure Filter</w:t>
+      </w:r>
+    </w:p>
+    <w:p>
+      <w:pPr>
+        <w:pStyle w:val="ListParagraph"/>
+      </w:pPr>
+    </w:p>
+    <w:p>
+      <w:pPr>
+        <w:pStyle w:val="ListParagraph"/>
+      </w:pPr>
+      <w:r>
+        <w:t xml:space="preserve">My implementation of the exposure filter is to multiply every value in each channel by the </w:t>
+      </w:r>
+      <w:bookmarkStart w:id="0" w:name="_GoBack"/>
+      <w:bookmarkEnd w:id="0"/>
+      <w:r>
+        <w:t xml:space="preserve">parameterized amount. To do this the </w:t>
       </w:r>
       <w:r>
         <w:br/>
@@ -204,7 +263,7 @@
 </file>
 
 <file path=word/numbering.xml><?xml version="1.0" encoding="utf-8"?>
-<w:numbering xmlns:wpc="http://schemas.microsoft.com/office/word/2010/wordprocessingCanvas" xmlns:cx="http://schemas.microsoft.com/office/drawing/2014/chartex" xmlns:cx1="http://schemas.microsoft.com/office/drawing/2015/9/8/chartex" xmlns:cx2="http://schemas.microsoft.com/office/drawing/2015/10/21/chartex" xmlns:cx3="http://schemas.microsoft.com/office/drawing/2016/5/9/chartex" xmlns:cx4="http://schemas.microsoft.com/office/drawing/2016/5/10/chartex" xmlns:cx5="http://schemas.microsoft.com/office/drawing/2016/5/11/chartex" xmlns:cx6="http://schemas.microsoft.com/office/drawing/2016/5/12/chartex" xmlns:cx7="http://schemas.microsoft.com/office/drawing/2016/5/13/chartex" xmlns:cx8="http://schemas.microsoft.com/office/drawing/2016/5/14/chartex" xmlns:mc="http://schemas.openxmlformats.org/markup-compatibility/2006" xmlns:aink="http://schemas.microsoft.com/office/drawing/2016/ink" xmlns:am3d="http://schemas.microsoft.com/office/drawing/2017/model3d" xmlns:o="urn:schemas-microsoft-com:office:office" xmlns:r="http://schemas.openxmlformats.org/officeDocument/2006/relationships" xmlns:m="http://schemas.openxmlformats.org/officeDocument/2006/math" xmlns:v="urn:schemas-microsoft-com:vml" xmlns:wp14="http://schemas.microsoft.com/office/word/2010/wordprocessingDrawing" xmlns:wp="http://schemas.openxmlformats.org/drawingml/2006/wordprocessingDrawing" xmlns:w10="urn:schemas-microsoft-com:office:word" xmlns:w="http://schemas.openxmlformats.org/wordprocessingml/2006/main" xmlns:w14="http://schemas.microsoft.com/office/word/2010/wordml" xmlns:w15="http://schemas.microsoft.com/office/word/2012/wordml" xmlns:w16cex="http://schemas.microsoft.com/office/word/2018/wordml/cex" xmlns:w16cid="http://schemas.microsoft.com/office/word/2016/wordml/cid" xmlns:w16="http://schemas.microsoft.com/office/word/2018/wordml" xmlns:w16sdtdh="http://schemas.microsoft.com/office/word/2020/wordml/sdtdatahash" xmlns:w16se="http://schemas.microsoft.com/office/word/2015/wordml/symex" xmlns:wpg="http://schemas.microsoft.com/office/word/2010/wordprocessingGroup" xmlns:wpi="http://schemas.microsoft.com/office/word/2010/wordprocessingInk" xmlns:wne="http://schemas.microsoft.com/office/word/2006/wordml" xmlns:wps="http://schemas.microsoft.com/office/word/2010/wordprocessingShape" mc:Ignorable="w14 w15 w16se w16cid w16 w16cex w16sdtdh wp14">
+<w:numbering xmlns:wpc="http://schemas.microsoft.com/office/word/2010/wordprocessingCanvas" xmlns:cx="http://schemas.microsoft.com/office/drawing/2014/chartex" xmlns:cx1="http://schemas.microsoft.com/office/drawing/2015/9/8/chartex" xmlns:mc="http://schemas.openxmlformats.org/markup-compatibility/2006" xmlns:o="urn:schemas-microsoft-com:office:office" xmlns:r="http://schemas.openxmlformats.org/officeDocument/2006/relationships" xmlns:m="http://schemas.openxmlformats.org/officeDocument/2006/math" xmlns:v="urn:schemas-microsoft-com:vml" xmlns:wp14="http://schemas.microsoft.com/office/word/2010/wordprocessingDrawing" xmlns:wp="http://schemas.openxmlformats.org/drawingml/2006/wordprocessingDrawing" xmlns:w10="urn:schemas-microsoft-com:office:word" xmlns:w="http://schemas.openxmlformats.org/wordprocessingml/2006/main" xmlns:w14="http://schemas.microsoft.com/office/word/2010/wordml" xmlns:w15="http://schemas.microsoft.com/office/word/2012/wordml" xmlns:w16se="http://schemas.microsoft.com/office/word/2015/wordml/symex" xmlns:wpg="http://schemas.microsoft.com/office/word/2010/wordprocessingGroup" xmlns:wpi="http://schemas.microsoft.com/office/word/2010/wordprocessingInk" xmlns:wne="http://schemas.microsoft.com/office/word/2006/wordml" xmlns:wps="http://schemas.microsoft.com/office/word/2010/wordprocessingShape" mc:Ignorable="w14 w15 w16se wp14">
   <w:abstractNum w:abstractNumId="0" w15:restartNumberingAfterBreak="0">
     <w:nsid w:val="26DE457C"/>
     <w:multiLevelType w:val="hybridMultilevel"/>
@@ -387,7 +446,7 @@
 </file>
 
 <file path=word/styles.xml><?xml version="1.0" encoding="utf-8"?>
-<w:styles xmlns:mc="http://schemas.openxmlformats.org/markup-compatibility/2006" xmlns:r="http://schemas.openxmlformats.org/officeDocument/2006/relationships" xmlns:w="http://schemas.openxmlformats.org/wordprocessingml/2006/main" xmlns:w14="http://schemas.microsoft.com/office/word/2010/wordml" xmlns:w15="http://schemas.microsoft.com/office/word/2012/wordml" xmlns:w16cex="http://schemas.microsoft.com/office/word/2018/wordml/cex" xmlns:w16cid="http://schemas.microsoft.com/office/word/2016/wordml/cid" xmlns:w16="http://schemas.microsoft.com/office/word/2018/wordml" xmlns:w16sdtdh="http://schemas.microsoft.com/office/word/2020/wordml/sdtdatahash" xmlns:w16se="http://schemas.microsoft.com/office/word/2015/wordml/symex" mc:Ignorable="w14 w15 w16se w16cid w16 w16cex w16sdtdh">
+<w:styles xmlns:mc="http://schemas.openxmlformats.org/markup-compatibility/2006" xmlns:r="http://schemas.openxmlformats.org/officeDocument/2006/relationships" xmlns:w="http://schemas.openxmlformats.org/wordprocessingml/2006/main" xmlns:w14="http://schemas.microsoft.com/office/word/2010/wordml" xmlns:w15="http://schemas.microsoft.com/office/word/2012/wordml" xmlns:w16se="http://schemas.microsoft.com/office/word/2015/wordml/symex" mc:Ignorable="w14 w15 w16se">
   <w:docDefaults>
     <w:rPrDefault>
       <w:rPr>
@@ -403,7 +462,7 @@
       </w:pPr>
     </w:pPrDefault>
   </w:docDefaults>
-  <w:latentStyles w:defLockedState="0" w:defUIPriority="99" w:defSemiHidden="0" w:defUnhideWhenUsed="0" w:defQFormat="0" w:count="376">
+  <w:latentStyles w:defLockedState="0" w:defUIPriority="99" w:defSemiHidden="0" w:defUnhideWhenUsed="0" w:defQFormat="0" w:count="371">
     <w:lsdException w:name="Normal" w:uiPriority="0" w:qFormat="1"/>
     <w:lsdException w:name="heading 1" w:uiPriority="9" w:qFormat="1"/>
     <w:lsdException w:name="heading 2" w:semiHidden="1" w:uiPriority="9" w:unhideWhenUsed="1" w:qFormat="1"/>
@@ -775,11 +834,6 @@
     <w:lsdException w:name="List Table 5 Dark Accent 6" w:uiPriority="50"/>
     <w:lsdException w:name="List Table 6 Colorful Accent 6" w:uiPriority="51"/>
     <w:lsdException w:name="List Table 7 Colorful Accent 6" w:uiPriority="52"/>
-    <w:lsdException w:name="Mention" w:semiHidden="1" w:unhideWhenUsed="1"/>
-    <w:lsdException w:name="Smart Hyperlink" w:semiHidden="1" w:unhideWhenUsed="1"/>
-    <w:lsdException w:name="Hashtag" w:semiHidden="1" w:unhideWhenUsed="1"/>
-    <w:lsdException w:name="Unresolved Mention" w:semiHidden="1" w:unhideWhenUsed="1"/>
-    <w:lsdException w:name="Smart Link" w:semiHidden="1" w:unhideWhenUsed="1"/>
   </w:latentStyles>
   <w:style w:type="paragraph" w:default="1" w:styleId="Normal">
     <w:name w:val="Normal"/>

</xml_diff>